<commit_message>
Added TileUI, SelectStageUI, Add difficulty level and change enemy unit recall logic, add UI interaction
</commit_message>
<xml_diff>
--- a/뽑아주세요 냥.docx
+++ b/뽑아주세요 냥.docx
@@ -1,6 +1,6 @@
 
 <file path=word/document.xml><?xml version="1.0" encoding="utf-8"?>
-<w:document xmlns:wpc="http://schemas.microsoft.com/office/word/2010/wordprocessingCanvas" xmlns:cx="http://schemas.microsoft.com/office/drawing/2014/chartex" xmlns:cx1="http://schemas.microsoft.com/office/drawing/2015/9/8/chartex" xmlns:cx2="http://schemas.microsoft.com/office/drawing/2015/10/21/chartex" xmlns:cx3="http://schemas.microsoft.com/office/drawing/2016/5/9/chartex" xmlns:cx4="http://schemas.microsoft.com/office/drawing/2016/5/10/chartex" xmlns:cx5="http://schemas.microsoft.com/office/drawing/2016/5/11/chartex" xmlns:cx6="http://schemas.microsoft.com/office/drawing/2016/5/12/chartex" xmlns:cx7="http://schemas.microsoft.com/office/drawing/2016/5/13/chartex" xmlns:cx8="http://schemas.microsoft.com/office/drawing/2016/5/14/chartex" xmlns:mc="http://schemas.openxmlformats.org/markup-compatibility/2006" xmlns:aink="http://schemas.microsoft.com/office/drawing/2016/ink" xmlns:am3d="http://schemas.microsoft.com/office/drawing/2017/model3d" xmlns:o="urn:schemas-microsoft-com:office:office" xmlns:oel="http://schemas.microsoft.com/office/2019/extlst" xmlns:r="http://schemas.openxmlformats.org/officeDocument/2006/relationships" xmlns:m="http://schemas.openxmlformats.org/officeDocument/2006/math" xmlns:v="urn:schemas-microsoft-com:vml" xmlns:wp14="http://schemas.microsoft.com/office/word/2010/wordprocessingDrawing" xmlns:wp="http://schemas.openxmlformats.org/drawingml/2006/wordprocessingDrawing" xmlns:w10="urn:schemas-microsoft-com:office:word" xmlns:w="http://schemas.openxmlformats.org/wordprocessingml/2006/main" xmlns:w14="http://schemas.microsoft.com/office/word/2010/wordml" xmlns:w15="http://schemas.microsoft.com/office/word/2012/wordml" xmlns:w16cex="http://schemas.microsoft.com/office/word/2018/wordml/cex" xmlns:w16cid="http://schemas.microsoft.com/office/word/2016/wordml/cid" xmlns:w16="http://schemas.microsoft.com/office/word/2018/wordml" xmlns:w16du="http://schemas.microsoft.com/office/word/2023/wordml/word16du" xmlns:w16sdtdh="http://schemas.microsoft.com/office/word/2020/wordml/sdtdatahash" xmlns:w16se="http://schemas.microsoft.com/office/word/2015/wordml/symex" xmlns:wpg="http://schemas.microsoft.com/office/word/2010/wordprocessingGroup" xmlns:wpi="http://schemas.microsoft.com/office/word/2010/wordprocessingInk" xmlns:wne="http://schemas.microsoft.com/office/word/2006/wordml" xmlns:wps="http://schemas.microsoft.com/office/word/2010/wordprocessingShape" mc:Ignorable="w14 w15 w16se w16cid w16 w16cex w16sdtdh w16du wp14">
+<w:document xmlns:wpc="http://schemas.microsoft.com/office/word/2010/wordprocessingCanvas" xmlns:cx="http://schemas.microsoft.com/office/drawing/2014/chartex" xmlns:mc="http://schemas.openxmlformats.org/markup-compatibility/2006" xmlns:o="urn:schemas-microsoft-com:office:office" xmlns:r="http://schemas.openxmlformats.org/officeDocument/2006/relationships" xmlns:m="http://schemas.openxmlformats.org/officeDocument/2006/math" xmlns:v="urn:schemas-microsoft-com:vml" xmlns:wp14="http://schemas.microsoft.com/office/word/2010/wordprocessingDrawing" xmlns:wp="http://schemas.openxmlformats.org/drawingml/2006/wordprocessingDrawing" xmlns:w10="urn:schemas-microsoft-com:office:word" xmlns:w="http://schemas.openxmlformats.org/wordprocessingml/2006/main" xmlns:w14="http://schemas.microsoft.com/office/word/2010/wordml" xmlns:w15="http://schemas.microsoft.com/office/word/2012/wordml" xmlns:w16se="http://schemas.microsoft.com/office/word/2015/wordml/symex" xmlns:wpg="http://schemas.microsoft.com/office/word/2010/wordprocessingGroup" xmlns:wpi="http://schemas.microsoft.com/office/word/2010/wordprocessingInk" xmlns:wne="http://schemas.microsoft.com/office/word/2006/wordml" xmlns:wps="http://schemas.microsoft.com/office/word/2010/wordprocessingShape" mc:Ignorable="w14 w15 w16se wp14">
   <w:body>
     <w:p>
       <w:pPr>
@@ -1875,7 +1875,6 @@
         <w:br/>
         <w:t>음악과 효과음 버튼으로 추측되는 버튼들은 눌렀을 때 </w:t>
       </w:r>
-      <w:proofErr w:type="spellStart"/>
       <w:r>
         <w:rPr>
           <w:rStyle w:val="a5"/>
@@ -1888,22 +1887,7 @@
           <w:szCs w:val="24"/>
           <w:bdr w:val="none" w:sz="0" w:space="0" w:color="auto" w:frame="1"/>
         </w:rPr>
-        <w:t>음소거</w:t>
-      </w:r>
-      <w:proofErr w:type="spellEnd"/>
-      <w:r>
-        <w:rPr>
-          <w:rStyle w:val="a5"/>
-          <w:rFonts w:ascii="맑은 고딕" w:eastAsia="맑은 고딕" w:hAnsi="맑은 고딕" w:hint="eastAsia"/>
-          <w:i w:val="0"/>
-          <w:iCs w:val="0"/>
-          <w:color w:val="000000" w:themeColor="text1"/>
-          <w:spacing w:val="-17"/>
-          <w:sz w:val="24"/>
-          <w:szCs w:val="24"/>
-          <w:bdr w:val="none" w:sz="0" w:space="0" w:color="auto" w:frame="1"/>
-        </w:rPr>
-        <w:t xml:space="preserve"> 처리가</w:t>
+        <w:t>음소거 처리가</w:t>
       </w:r>
       <w:r>
         <w:rPr>
@@ -2349,7 +2333,7 @@
     <w:p>
       <w:pPr>
         <w:rPr>
-          <w:rFonts w:eastAsiaTheme="minorHAnsi" w:hint="eastAsia"/>
+          <w:rFonts w:eastAsiaTheme="minorHAnsi"/>
           <w:color w:val="000000" w:themeColor="text1"/>
           <w:sz w:val="24"/>
           <w:szCs w:val="24"/>
@@ -2499,7 +2483,7 @@
               </wp:anchor>
             </w:drawing>
           </mc:Choice>
-          <mc:Fallback>
+          <mc:Fallback xmlns:w16sdtdh="http://schemas.microsoft.com/office/word/2020/wordml/sdtdatahash" xmlns:w16du="http://schemas.microsoft.com/office/word/2023/wordml/word16du" xmlns:w16="http://schemas.microsoft.com/office/word/2018/wordml" xmlns:w16cid="http://schemas.microsoft.com/office/word/2016/wordml/cid" xmlns:w16cex="http://schemas.microsoft.com/office/word/2018/wordml/cex" xmlns:oel="http://schemas.microsoft.com/office/2019/extlst" xmlns:am3d="http://schemas.microsoft.com/office/drawing/2017/model3d" xmlns:aink="http://schemas.microsoft.com/office/drawing/2016/ink" xmlns:cx8="http://schemas.microsoft.com/office/drawing/2016/5/14/chartex" xmlns:cx7="http://schemas.microsoft.com/office/drawing/2016/5/13/chartex" xmlns:cx6="http://schemas.microsoft.com/office/drawing/2016/5/12/chartex" xmlns:cx5="http://schemas.microsoft.com/office/drawing/2016/5/11/chartex" xmlns:cx4="http://schemas.microsoft.com/office/drawing/2016/5/10/chartex" xmlns:cx3="http://schemas.microsoft.com/office/drawing/2016/5/9/chartex" xmlns:cx2="http://schemas.microsoft.com/office/drawing/2015/10/21/chartex" xmlns:cx1="http://schemas.microsoft.com/office/drawing/2015/9/8/chartex">
             <w:pict>
               <v:group w14:anchorId="1F0EBD51" id="그룹 356891597" o:spid="_x0000_s1026" style="position:absolute;left:0;text-align:left;margin-left:0;margin-top:.35pt;width:280.5pt;height:124.5pt;z-index:-251653120;mso-position-horizontal:center;mso-position-horizontal-relative:margin" coordsize="35623,15811" o:gfxdata="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">
                 <v:shapetype id="_x0000_t75" coordsize="21600,21600" o:spt="75" o:preferrelative="t" path="m@4@5l@4@11@9@11@9@5xe" filled="f" stroked="f">
@@ -2592,20 +2576,19 @@
           <w:sz w:val="32"/>
           <w:szCs w:val="32"/>
         </w:rPr>
-        <w:t xml:space="preserve">도트 이미지와 </w:t>
-      </w:r>
-      <w:proofErr w:type="spellStart"/>
-      <w:r>
-        <w:rPr>
-          <w:rFonts w:hint="eastAsia"/>
+        <w:t xml:space="preserve">도트 이미지와 파티클이 어울리지 않는 것은 </w:t>
+      </w:r>
+    </w:p>
+    <w:p>
+      <w:pPr>
+        <w:jc w:val="center"/>
+        <w:rPr>
           <w:b/>
           <w:color w:val="000000" w:themeColor="text1"/>
           <w:sz w:val="32"/>
           <w:szCs w:val="32"/>
         </w:rPr>
-        <w:t>파티클이</w:t>
-      </w:r>
-      <w:proofErr w:type="spellEnd"/>
+      </w:pPr>
       <w:r>
         <w:rPr>
           <w:rFonts w:hint="eastAsia"/>
@@ -2614,35 +2597,13 @@
           <w:sz w:val="32"/>
           <w:szCs w:val="32"/>
         </w:rPr>
-        <w:t xml:space="preserve"> 어울리지 않는 것은 </w:t>
+        <w:t>디자인 리소스가 없기 때문입니다.</w:t>
       </w:r>
     </w:p>
     <w:p>
       <w:pPr>
         <w:jc w:val="center"/>
         <w:rPr>
-          <w:b/>
-          <w:color w:val="000000" w:themeColor="text1"/>
-          <w:sz w:val="32"/>
-          <w:szCs w:val="32"/>
-        </w:rPr>
-      </w:pPr>
-      <w:r>
-        <w:rPr>
-          <w:rFonts w:hint="eastAsia"/>
-          <w:b/>
-          <w:color w:val="000000" w:themeColor="text1"/>
-          <w:sz w:val="32"/>
-          <w:szCs w:val="32"/>
-        </w:rPr>
-        <w:t>디자인 리소스가 없기 때문입니다.</w:t>
-      </w:r>
-    </w:p>
-    <w:p>
-      <w:pPr>
-        <w:jc w:val="center"/>
-        <w:rPr>
-          <w:rFonts w:hint="eastAsia"/>
           <w:b/>
           <w:color w:val="000000" w:themeColor="text1"/>
           <w:sz w:val="32"/>
@@ -2864,7 +2825,6 @@
     <w:p>
       <w:pPr>
         <w:rPr>
-          <w:rFonts w:hint="eastAsia"/>
           <w:b/>
           <w:color w:val="000000" w:themeColor="text1"/>
           <w:sz w:val="32"/>
@@ -2969,7 +2929,6 @@
         </w:rPr>
         <w:t> </w:t>
       </w:r>
-      <w:proofErr w:type="spellStart"/>
       <w:r>
         <w:rPr>
           <w:rStyle w:val="a5"/>
@@ -2984,7 +2943,6 @@
         </w:rPr>
         <w:t>전부되었으나</w:t>
       </w:r>
-      <w:proofErr w:type="spellEnd"/>
       <w:r>
         <w:rPr>
           <w:rFonts w:eastAsiaTheme="minorHAnsi" w:hint="eastAsia"/>
@@ -3219,7 +3177,6 @@
         </w:rPr>
         <w:t> 버튼은 </w:t>
       </w:r>
-      <w:proofErr w:type="spellStart"/>
       <w:r>
         <w:rPr>
           <w:rStyle w:val="a5"/>
@@ -3232,18 +3189,65 @@
           <w:szCs w:val="24"/>
           <w:bdr w:val="none" w:sz="0" w:space="0" w:color="auto" w:frame="1"/>
         </w:rPr>
-        <w:t>전부되었으나</w:t>
-      </w:r>
-      <w:proofErr w:type="spellEnd"/>
-      <w:r>
-        <w:rPr>
-          <w:rFonts w:eastAsiaTheme="minorHAnsi" w:hint="eastAsia"/>
-          <w:color w:val="000000" w:themeColor="text1"/>
-          <w:spacing w:val="-17"/>
-          <w:sz w:val="24"/>
-          <w:szCs w:val="24"/>
-        </w:rPr>
-        <w:t> 되지 않았습니다.</w:t>
+        <w:t>매핑</w:t>
+      </w:r>
+      <w:r>
+        <w:rPr>
+          <w:rStyle w:val="a5"/>
+          <w:rFonts w:eastAsiaTheme="minorHAnsi" w:hint="eastAsia"/>
+          <w:i w:val="0"/>
+          <w:iCs w:val="0"/>
+          <w:color w:val="000000" w:themeColor="text1"/>
+          <w:spacing w:val="-17"/>
+          <w:sz w:val="24"/>
+          <w:szCs w:val="24"/>
+          <w:bdr w:val="none" w:sz="0" w:space="0" w:color="auto" w:frame="1"/>
+        </w:rPr>
+        <w:t xml:space="preserve"> </w:t>
+      </w:r>
+      <w:r>
+        <w:rPr>
+          <w:rStyle w:val="a5"/>
+          <w:rFonts w:eastAsiaTheme="minorHAnsi" w:hint="eastAsia"/>
+          <w:i w:val="0"/>
+          <w:iCs w:val="0"/>
+          <w:color w:val="000000" w:themeColor="text1"/>
+          <w:spacing w:val="-17"/>
+          <w:sz w:val="24"/>
+          <w:szCs w:val="24"/>
+          <w:bdr w:val="none" w:sz="0" w:space="0" w:color="auto" w:frame="1"/>
+        </w:rPr>
+        <w:t>되지</w:t>
+      </w:r>
+      <w:r>
+        <w:rPr>
+          <w:rStyle w:val="a5"/>
+          <w:rFonts w:eastAsiaTheme="minorHAnsi" w:hint="eastAsia"/>
+          <w:i w:val="0"/>
+          <w:iCs w:val="0"/>
+          <w:color w:val="000000" w:themeColor="text1"/>
+          <w:spacing w:val="-17"/>
+          <w:sz w:val="24"/>
+          <w:szCs w:val="24"/>
+          <w:bdr w:val="none" w:sz="0" w:space="0" w:color="auto" w:frame="1"/>
+        </w:rPr>
+        <w:t xml:space="preserve"> </w:t>
+      </w:r>
+      <w:bookmarkStart w:id="0" w:name="_GoBack"/>
+      <w:bookmarkEnd w:id="0"/>
+      <w:r>
+        <w:rPr>
+          <w:rStyle w:val="a5"/>
+          <w:rFonts w:eastAsiaTheme="minorHAnsi" w:hint="eastAsia"/>
+          <w:i w:val="0"/>
+          <w:iCs w:val="0"/>
+          <w:color w:val="000000" w:themeColor="text1"/>
+          <w:spacing w:val="-17"/>
+          <w:sz w:val="24"/>
+          <w:szCs w:val="24"/>
+          <w:bdr w:val="none" w:sz="0" w:space="0" w:color="auto" w:frame="1"/>
+        </w:rPr>
+        <w:t>않았습니다.</w:t>
       </w:r>
     </w:p>
     <w:sectPr>
@@ -3257,7 +3261,7 @@
 </file>
 
 <file path=word/numbering.xml><?xml version="1.0" encoding="utf-8"?>
-<w:numbering xmlns:wpc="http://schemas.microsoft.com/office/word/2010/wordprocessingCanvas" xmlns:cx="http://schemas.microsoft.com/office/drawing/2014/chartex" xmlns:cx1="http://schemas.microsoft.com/office/drawing/2015/9/8/chartex" xmlns:cx2="http://schemas.microsoft.com/office/drawing/2015/10/21/chartex" xmlns:cx3="http://schemas.microsoft.com/office/drawing/2016/5/9/chartex" xmlns:cx4="http://schemas.microsoft.com/office/drawing/2016/5/10/chartex" xmlns:cx5="http://schemas.microsoft.com/office/drawing/2016/5/11/chartex" xmlns:cx6="http://schemas.microsoft.com/office/drawing/2016/5/12/chartex" xmlns:cx7="http://schemas.microsoft.com/office/drawing/2016/5/13/chartex" xmlns:cx8="http://schemas.microsoft.com/office/drawing/2016/5/14/chartex" xmlns:mc="http://schemas.openxmlformats.org/markup-compatibility/2006" xmlns:aink="http://schemas.microsoft.com/office/drawing/2016/ink" xmlns:am3d="http://schemas.microsoft.com/office/drawing/2017/model3d" xmlns:o="urn:schemas-microsoft-com:office:office" xmlns:oel="http://schemas.microsoft.com/office/2019/extlst" xmlns:r="http://schemas.openxmlformats.org/officeDocument/2006/relationships" xmlns:m="http://schemas.openxmlformats.org/officeDocument/2006/math" xmlns:v="urn:schemas-microsoft-com:vml" xmlns:wp14="http://schemas.microsoft.com/office/word/2010/wordprocessingDrawing" xmlns:wp="http://schemas.openxmlformats.org/drawingml/2006/wordprocessingDrawing" xmlns:w10="urn:schemas-microsoft-com:office:word" xmlns:w="http://schemas.openxmlformats.org/wordprocessingml/2006/main" xmlns:w14="http://schemas.microsoft.com/office/word/2010/wordml" xmlns:w15="http://schemas.microsoft.com/office/word/2012/wordml" xmlns:w16cex="http://schemas.microsoft.com/office/word/2018/wordml/cex" xmlns:w16cid="http://schemas.microsoft.com/office/word/2016/wordml/cid" xmlns:w16="http://schemas.microsoft.com/office/word/2018/wordml" xmlns:w16du="http://schemas.microsoft.com/office/word/2023/wordml/word16du" xmlns:w16sdtdh="http://schemas.microsoft.com/office/word/2020/wordml/sdtdatahash" xmlns:w16se="http://schemas.microsoft.com/office/word/2015/wordml/symex" xmlns:wpg="http://schemas.microsoft.com/office/word/2010/wordprocessingGroup" xmlns:wpi="http://schemas.microsoft.com/office/word/2010/wordprocessingInk" xmlns:wne="http://schemas.microsoft.com/office/word/2006/wordml" xmlns:wps="http://schemas.microsoft.com/office/word/2010/wordprocessingShape" mc:Ignorable="w14 w15 w16se w16cid w16 w16cex w16sdtdh w16du wp14">
+<w:numbering xmlns:wpc="http://schemas.microsoft.com/office/word/2010/wordprocessingCanvas" xmlns:cx="http://schemas.microsoft.com/office/drawing/2014/chartex" xmlns:mc="http://schemas.openxmlformats.org/markup-compatibility/2006" xmlns:o="urn:schemas-microsoft-com:office:office" xmlns:r="http://schemas.openxmlformats.org/officeDocument/2006/relationships" xmlns:m="http://schemas.openxmlformats.org/officeDocument/2006/math" xmlns:v="urn:schemas-microsoft-com:vml" xmlns:wp14="http://schemas.microsoft.com/office/word/2010/wordprocessingDrawing" xmlns:wp="http://schemas.openxmlformats.org/drawingml/2006/wordprocessingDrawing" xmlns:w10="urn:schemas-microsoft-com:office:word" xmlns:w="http://schemas.openxmlformats.org/wordprocessingml/2006/main" xmlns:w14="http://schemas.microsoft.com/office/word/2010/wordml" xmlns:w15="http://schemas.microsoft.com/office/word/2012/wordml" xmlns:w16se="http://schemas.microsoft.com/office/word/2015/wordml/symex" xmlns:wpg="http://schemas.microsoft.com/office/word/2010/wordprocessingGroup" xmlns:wpi="http://schemas.microsoft.com/office/word/2010/wordprocessingInk" xmlns:wne="http://schemas.microsoft.com/office/word/2006/wordml" xmlns:wps="http://schemas.microsoft.com/office/word/2010/wordprocessingShape" mc:Ignorable="w14 w15 w16se wp14">
   <w:abstractNum w:abstractNumId="0" w15:restartNumberingAfterBreak="0">
     <w:nsid w:val="7E6704FC"/>
     <w:multiLevelType w:val="hybridMultilevel"/>
@@ -3370,14 +3374,14 @@
       </w:rPr>
     </w:lvl>
   </w:abstractNum>
-  <w:num w:numId="1" w16cid:durableId="350493758">
+  <w:num w:numId="1">
     <w:abstractNumId w:val="0"/>
   </w:num>
 </w:numbering>
 </file>
 
 <file path=word/styles.xml><?xml version="1.0" encoding="utf-8"?>
-<w:styles xmlns:mc="http://schemas.openxmlformats.org/markup-compatibility/2006" xmlns:r="http://schemas.openxmlformats.org/officeDocument/2006/relationships" xmlns:w="http://schemas.openxmlformats.org/wordprocessingml/2006/main" xmlns:w14="http://schemas.microsoft.com/office/word/2010/wordml" xmlns:w15="http://schemas.microsoft.com/office/word/2012/wordml" xmlns:w16cex="http://schemas.microsoft.com/office/word/2018/wordml/cex" xmlns:w16cid="http://schemas.microsoft.com/office/word/2016/wordml/cid" xmlns:w16="http://schemas.microsoft.com/office/word/2018/wordml" xmlns:w16du="http://schemas.microsoft.com/office/word/2023/wordml/word16du" xmlns:w16sdtdh="http://schemas.microsoft.com/office/word/2020/wordml/sdtdatahash" xmlns:w16se="http://schemas.microsoft.com/office/word/2015/wordml/symex" mc:Ignorable="w14 w15 w16se w16cid w16 w16cex w16sdtdh w16du">
+<w:styles xmlns:mc="http://schemas.openxmlformats.org/markup-compatibility/2006" xmlns:r="http://schemas.openxmlformats.org/officeDocument/2006/relationships" xmlns:w="http://schemas.openxmlformats.org/wordprocessingml/2006/main" xmlns:w14="http://schemas.microsoft.com/office/word/2010/wordml" xmlns:w15="http://schemas.microsoft.com/office/word/2012/wordml" xmlns:w16se="http://schemas.microsoft.com/office/word/2015/wordml/symex" mc:Ignorable="w14 w15 w16se">
   <w:docDefaults>
     <w:rPrDefault>
       <w:rPr>
@@ -3394,7 +3398,7 @@
       </w:pPr>
     </w:pPrDefault>
   </w:docDefaults>
-  <w:latentStyles w:defLockedState="0" w:defUIPriority="99" w:defSemiHidden="0" w:defUnhideWhenUsed="0" w:defQFormat="0" w:count="376">
+  <w:latentStyles w:defLockedState="0" w:defUIPriority="99" w:defSemiHidden="0" w:defUnhideWhenUsed="0" w:defQFormat="0" w:count="371">
     <w:lsdException w:name="Normal" w:uiPriority="0" w:qFormat="1"/>
     <w:lsdException w:name="heading 1" w:uiPriority="9" w:qFormat="1"/>
     <w:lsdException w:name="heading 2" w:semiHidden="1" w:uiPriority="9" w:unhideWhenUsed="1" w:qFormat="1"/>
@@ -3766,11 +3770,6 @@
     <w:lsdException w:name="List Table 5 Dark Accent 6" w:uiPriority="50"/>
     <w:lsdException w:name="List Table 6 Colorful Accent 6" w:uiPriority="51"/>
     <w:lsdException w:name="List Table 7 Colorful Accent 6" w:uiPriority="52"/>
-    <w:lsdException w:name="Mention" w:semiHidden="1" w:unhideWhenUsed="1"/>
-    <w:lsdException w:name="Smart Hyperlink" w:semiHidden="1" w:unhideWhenUsed="1"/>
-    <w:lsdException w:name="Hashtag" w:semiHidden="1" w:unhideWhenUsed="1"/>
-    <w:lsdException w:name="Unresolved Mention" w:semiHidden="1" w:unhideWhenUsed="1"/>
-    <w:lsdException w:name="Smart Link" w:semiHidden="1" w:unhideWhenUsed="1"/>
   </w:latentStyles>
   <w:style w:type="paragraph" w:default="1" w:styleId="a">
     <w:name w:val="Normal"/>

</xml_diff>